<commit_message>
Artefato 19 comitado e corrigido para pdf
</commit_message>
<xml_diff>
--- a/Artefatos/09. Usuários e Outros Stakeholders.docx
+++ b/Artefatos/09. Usuários e Outros Stakeholders.docx
@@ -210,7 +210,48 @@
             </w:pPr>
             <w:r>
               <w:rPr/>
-              <w:t>Enviar solicitação de produção</w:t>
+              <w:t>Consultar ordens de produção</w:t>
+            </w:r>
+          </w:p>
+          <w:p>
+            <w:pPr>
+              <w:pStyle w:val="Normal"/>
+              <w:widowControl w:val="false"/>
+              <w:numPr>
+                <w:ilvl w:val="0"/>
+                <w:numId w:val="2"/>
+              </w:numPr>
+              <w:shd w:val="clear" w:color="auto" w:fill="auto"/>
+              <w:spacing w:lineRule="auto" w:line="240" w:before="0" w:after="0"/>
+              <w:ind w:left="720" w:right="0" w:hanging="360"/>
+              <w:jc w:val="left"/>
+              <w:rPr/>
+            </w:pPr>
+            <w:r>
+              <w:rPr/>
+              <w:t xml:space="preserve">Enviar solicitação de </w:t>
+            </w:r>
+            <w:r>
+              <w:rPr/>
+              <w:t xml:space="preserve">priorização </w:t>
+            </w:r>
+          </w:p>
+          <w:p>
+            <w:pPr>
+              <w:pStyle w:val="Normal"/>
+              <w:widowControl w:val="false"/>
+              <w:numPr>
+                <w:ilvl w:val="0"/>
+                <w:numId w:val="0"/>
+              </w:numPr>
+              <w:shd w:val="clear" w:color="auto" w:fill="auto"/>
+              <w:spacing w:lineRule="auto" w:line="240" w:before="0" w:after="0"/>
+              <w:ind w:left="1080" w:right="0" w:hanging="0"/>
+              <w:jc w:val="left"/>
+              <w:rPr/>
+            </w:pPr>
+            <w:r>
+              <w:rPr/>
             </w:r>
           </w:p>
         </w:tc>
@@ -532,13 +573,13 @@
               </w:numPr>
               <w:spacing w:lineRule="auto" w:line="240"/>
               <w:ind w:left="720" w:hanging="360"/>
+              <w:rPr/>
+            </w:pPr>
+            <w:r>
               <w:rPr>
                 <w:u w:val="none"/>
               </w:rPr>
-            </w:pPr>
-            <w:r>
-              <w:rPr/>
-              <w:t>Para indicar o avanço no status de cada estagio da produção;.</w:t>
+              <w:t>Atualizar status de Ordem de produção</w:t>
             </w:r>
           </w:p>
         </w:tc>
@@ -562,11 +603,7 @@
               <w:widowControl w:val="false"/>
               <w:spacing w:lineRule="auto" w:line="240"/>
               <w:jc w:val="left"/>
-              <w:rPr>
-                <w:rFonts w:ascii="Arial" w:hAnsi="Arial" w:eastAsia="Arial" w:cs="Arial"/>
-                <w:sz w:val="22"/>
-                <w:szCs w:val="22"/>
-              </w:rPr>
+              <w:rPr/>
             </w:pPr>
             <w:r>
               <w:rPr>
@@ -582,7 +619,7 @@
                 <w:szCs w:val="22"/>
                 <w:lang w:val="pt-BR"/>
               </w:rPr>
-              <w:t>Comercial</w:t>
+              <w:t>Técnico</w:t>
             </w:r>
           </w:p>
         </w:tc>
@@ -615,15 +652,14 @@
               <w:widowControl w:val="false"/>
               <w:numPr>
                 <w:ilvl w:val="0"/>
-                <w:numId w:val="2"/>
+                <w:numId w:val="3"/>
               </w:numPr>
               <w:spacing w:lineRule="auto" w:line="240"/>
-              <w:ind w:left="720" w:hanging="360"/>
-              <w:rPr/>
-            </w:pPr>
-            <w:r>
-              <w:rPr/>
-              <w:t>Cadastrar as solicitações do cliente;</w:t>
+              <w:rPr/>
+            </w:pPr>
+            <w:r>
+              <w:rPr/>
+              <w:t>Receber novas ordens de produção</w:t>
             </w:r>
           </w:p>
           <w:p>
@@ -632,15 +668,14 @@
               <w:widowControl w:val="false"/>
               <w:numPr>
                 <w:ilvl w:val="0"/>
-                <w:numId w:val="2"/>
+                <w:numId w:val="3"/>
               </w:numPr>
               <w:spacing w:lineRule="auto" w:line="240"/>
-              <w:ind w:left="720" w:hanging="360"/>
-              <w:rPr/>
-            </w:pPr>
-            <w:r>
-              <w:rPr/>
-              <w:t>Consultar a aprovação ou não da solicitação;</w:t>
+              <w:rPr/>
+            </w:pPr>
+            <w:r>
+              <w:rPr/>
+              <w:t>Atualizar status de Ordem de produção</w:t>
             </w:r>
           </w:p>
         </w:tc>
@@ -1165,6 +1200,152 @@
   <w:abstractNum w:abstractNumId="3">
     <w:lvl w:ilvl="0">
       <w:start w:val="1"/>
+      <w:numFmt w:val="bullet"/>
+      <w:lvlText w:val=""/>
+      <w:lvlJc w:val="left"/>
+      <w:pPr>
+        <w:tabs>
+          <w:tab w:val="num" w:pos="720"/>
+        </w:tabs>
+        <w:ind w:left="720" w:hanging="360"/>
+      </w:pPr>
+      <w:rPr>
+        <w:rFonts w:ascii="Wingdings" w:hAnsi="Wingdings" w:cs="Wingdings" w:hint="default"/>
+        <w:rFonts w:cs="OpenSymbol"/>
+      </w:rPr>
+    </w:lvl>
+    <w:lvl w:ilvl="1">
+      <w:start w:val="1"/>
+      <w:numFmt w:val="bullet"/>
+      <w:lvlText w:val="◦"/>
+      <w:lvlJc w:val="left"/>
+      <w:pPr>
+        <w:tabs>
+          <w:tab w:val="num" w:pos="1080"/>
+        </w:tabs>
+        <w:ind w:left="1080" w:hanging="360"/>
+      </w:pPr>
+      <w:rPr>
+        <w:rFonts w:ascii="OpenSymbol" w:hAnsi="OpenSymbol" w:cs="OpenSymbol" w:hint="default"/>
+        <w:rFonts w:cs="OpenSymbol"/>
+      </w:rPr>
+    </w:lvl>
+    <w:lvl w:ilvl="2">
+      <w:start w:val="1"/>
+      <w:numFmt w:val="bullet"/>
+      <w:lvlText w:val="▪"/>
+      <w:lvlJc w:val="left"/>
+      <w:pPr>
+        <w:tabs>
+          <w:tab w:val="num" w:pos="1440"/>
+        </w:tabs>
+        <w:ind w:left="1440" w:hanging="360"/>
+      </w:pPr>
+      <w:rPr>
+        <w:rFonts w:ascii="OpenSymbol" w:hAnsi="OpenSymbol" w:cs="OpenSymbol" w:hint="default"/>
+        <w:rFonts w:cs="OpenSymbol"/>
+      </w:rPr>
+    </w:lvl>
+    <w:lvl w:ilvl="3">
+      <w:start w:val="1"/>
+      <w:numFmt w:val="bullet"/>
+      <w:lvlText w:val=""/>
+      <w:lvlJc w:val="left"/>
+      <w:pPr>
+        <w:tabs>
+          <w:tab w:val="num" w:pos="1800"/>
+        </w:tabs>
+        <w:ind w:left="1800" w:hanging="360"/>
+      </w:pPr>
+      <w:rPr>
+        <w:rFonts w:ascii="Symbol" w:hAnsi="Symbol" w:cs="Symbol" w:hint="default"/>
+        <w:rFonts w:cs="OpenSymbol"/>
+      </w:rPr>
+    </w:lvl>
+    <w:lvl w:ilvl="4">
+      <w:start w:val="1"/>
+      <w:numFmt w:val="bullet"/>
+      <w:lvlText w:val="◦"/>
+      <w:lvlJc w:val="left"/>
+      <w:pPr>
+        <w:tabs>
+          <w:tab w:val="num" w:pos="2160"/>
+        </w:tabs>
+        <w:ind w:left="2160" w:hanging="360"/>
+      </w:pPr>
+      <w:rPr>
+        <w:rFonts w:ascii="OpenSymbol" w:hAnsi="OpenSymbol" w:cs="OpenSymbol" w:hint="default"/>
+        <w:rFonts w:cs="OpenSymbol"/>
+      </w:rPr>
+    </w:lvl>
+    <w:lvl w:ilvl="5">
+      <w:start w:val="1"/>
+      <w:numFmt w:val="bullet"/>
+      <w:lvlText w:val="▪"/>
+      <w:lvlJc w:val="left"/>
+      <w:pPr>
+        <w:tabs>
+          <w:tab w:val="num" w:pos="2520"/>
+        </w:tabs>
+        <w:ind w:left="2520" w:hanging="360"/>
+      </w:pPr>
+      <w:rPr>
+        <w:rFonts w:ascii="OpenSymbol" w:hAnsi="OpenSymbol" w:cs="OpenSymbol" w:hint="default"/>
+        <w:rFonts w:cs="OpenSymbol"/>
+      </w:rPr>
+    </w:lvl>
+    <w:lvl w:ilvl="6">
+      <w:start w:val="1"/>
+      <w:numFmt w:val="bullet"/>
+      <w:lvlText w:val=""/>
+      <w:lvlJc w:val="left"/>
+      <w:pPr>
+        <w:tabs>
+          <w:tab w:val="num" w:pos="2880"/>
+        </w:tabs>
+        <w:ind w:left="2880" w:hanging="360"/>
+      </w:pPr>
+      <w:rPr>
+        <w:rFonts w:ascii="Symbol" w:hAnsi="Symbol" w:cs="Symbol" w:hint="default"/>
+        <w:rFonts w:cs="OpenSymbol"/>
+      </w:rPr>
+    </w:lvl>
+    <w:lvl w:ilvl="7">
+      <w:start w:val="1"/>
+      <w:numFmt w:val="bullet"/>
+      <w:lvlText w:val="◦"/>
+      <w:lvlJc w:val="left"/>
+      <w:pPr>
+        <w:tabs>
+          <w:tab w:val="num" w:pos="3240"/>
+        </w:tabs>
+        <w:ind w:left="3240" w:hanging="360"/>
+      </w:pPr>
+      <w:rPr>
+        <w:rFonts w:ascii="OpenSymbol" w:hAnsi="OpenSymbol" w:cs="OpenSymbol" w:hint="default"/>
+        <w:rFonts w:cs="OpenSymbol"/>
+      </w:rPr>
+    </w:lvl>
+    <w:lvl w:ilvl="8">
+      <w:start w:val="1"/>
+      <w:numFmt w:val="bullet"/>
+      <w:lvlText w:val="▪"/>
+      <w:lvlJc w:val="left"/>
+      <w:pPr>
+        <w:tabs>
+          <w:tab w:val="num" w:pos="3600"/>
+        </w:tabs>
+        <w:ind w:left="3600" w:hanging="360"/>
+      </w:pPr>
+      <w:rPr>
+        <w:rFonts w:ascii="OpenSymbol" w:hAnsi="OpenSymbol" w:cs="OpenSymbol" w:hint="default"/>
+        <w:rFonts w:cs="OpenSymbol"/>
+      </w:rPr>
+    </w:lvl>
+  </w:abstractNum>
+  <w:abstractNum w:abstractNumId="4">
+    <w:lvl w:ilvl="0">
+      <w:start w:val="1"/>
       <w:numFmt w:val="none"/>
       <w:suff w:val="nothing"/>
       <w:lvlText w:val=""/>
@@ -1262,6 +1443,9 @@
   </w:num>
   <w:num w:numId="3">
     <w:abstractNumId w:val="3"/>
+  </w:num>
+  <w:num w:numId="4">
+    <w:abstractNumId w:val="4"/>
   </w:num>
 </w:numbering>
 </file>
@@ -1393,6 +1577,13 @@
       <w:color w:val="666666"/>
       <w:sz w:val="22"/>
       <w:szCs w:val="22"/>
+    </w:rPr>
+  </w:style>
+  <w:style w:type="character" w:styleId="Marcas">
+    <w:name w:val="Marcas"/>
+    <w:qFormat/>
+    <w:rPr>
+      <w:rFonts w:ascii="OpenSymbol" w:hAnsi="OpenSymbol" w:eastAsia="OpenSymbol" w:cs="OpenSymbol"/>
     </w:rPr>
   </w:style>
   <w:style w:type="paragraph" w:styleId="Ttulo">

</xml_diff>